<commit_message>
Added composite maps for the new algorithm classification vs. Isabella's calssification.
</commit_message>
<xml_diff>
--- a/Docs/Todo/TODO list 2017-12-21.docx
+++ b/Docs/Todo/TODO list 2017-12-21.docx
@@ -39,8 +39,14 @@
           <w:numId w:val="1"/>
         </w:numPr>
         <w:jc w:val="both"/>
-      </w:pPr>
-      <w:r>
+        <w:rPr>
+          <w:strike/>
+        </w:rPr>
+      </w:pPr>
+      <w:r>
+        <w:rPr>
+          <w:strike/>
+        </w:rPr>
         <w:t>Daytime vs. Nighttime RSTs – Do the same classification for 00Z and compare.</w:t>
       </w:r>
     </w:p>
@@ -52,8 +58,14 @@
           <w:numId w:val="1"/>
         </w:numPr>
         <w:jc w:val="both"/>
-      </w:pPr>
-      <w:r>
+        <w:rPr>
+          <w:strike/>
+        </w:rPr>
+      </w:pPr>
+      <w:r>
+        <w:rPr>
+          <w:strike/>
+        </w:rPr>
         <w:t>Look at trends on a yearly and monthly basis.</w:t>
       </w:r>
     </w:p>
@@ -65,8 +77,14 @@
           <w:numId w:val="1"/>
         </w:numPr>
         <w:jc w:val="both"/>
-      </w:pPr>
-      <w:r>
+        <w:rPr>
+          <w:strike/>
+        </w:rPr>
+      </w:pPr>
+      <w:r>
+        <w:rPr>
+          <w:strike/>
+        </w:rPr>
         <w:t>Compare classification results between resolutions and models.</w:t>
       </w:r>
     </w:p>
@@ -78,8 +96,14 @@
           <w:numId w:val="1"/>
         </w:numPr>
         <w:jc w:val="both"/>
-      </w:pPr>
-      <w:r>
+        <w:rPr>
+          <w:strike/>
+        </w:rPr>
+      </w:pPr>
+      <w:r>
+        <w:rPr>
+          <w:strike/>
+        </w:rPr>
         <w:t>Create a composite of our classification crossed with Isabella’s classification (e.g., Our RST east and Isabella’s High to the North).</w:t>
       </w:r>
     </w:p>
@@ -91,16 +115,28 @@
           <w:numId w:val="1"/>
         </w:numPr>
         <w:jc w:val="both"/>
-      </w:pPr>
-      <w:r>
+        <w:rPr>
+          <w:strike/>
+        </w:rPr>
+      </w:pPr>
+      <w:r>
+        <w:rPr>
+          <w:strike/>
+        </w:rPr>
         <w:t xml:space="preserve">Remove the </w:t>
       </w:r>
       <w:proofErr w:type="spellStart"/>
       <w:r>
+        <w:rPr>
+          <w:strike/>
+        </w:rPr>
         <w:t>polyfit</w:t>
       </w:r>
       <w:proofErr w:type="spellEnd"/>
       <w:r>
+        <w:rPr>
+          <w:strike/>
+        </w:rPr>
         <w:t xml:space="preserve"> for testing the RST orientation.</w:t>
       </w:r>
     </w:p>
@@ -1196,7 +1232,7 @@
 </file>
 
 <file path=customXml/itemProps1.xml><?xml version="1.0" encoding="utf-8"?>
-<ds:datastoreItem xmlns:ds="http://schemas.openxmlformats.org/officeDocument/2006/customXml" ds:itemID="{EBFD5D0C-715C-4A0D-BCDC-C48E466C42D7}">
+<ds:datastoreItem xmlns:ds="http://schemas.openxmlformats.org/officeDocument/2006/customXml" ds:itemID="{FE3F443C-F06A-4A2D-B8C5-783C47705CA7}">
   <ds:schemaRefs>
     <ds:schemaRef ds:uri="http://schemas.openxmlformats.org/officeDocument/2006/bibliography"/>
   </ds:schemaRefs>

</xml_diff>